<commit_message>
added formatting to doc
</commit_message>
<xml_diff>
--- a/Road Fatalaties - ETL Report.docx
+++ b/Road Fatalaties - ETL Report.docx
@@ -4,10 +4,12 @@
   <w:body>
     <w:p>
       <w:pPr>
-        <w:rPr>
-          <w:rFonts w:ascii="Segoe UI" w:hAnsi="Segoe UI" w:cs="Segoe UI"/>
-          <w:sz w:val="40"/>
-          <w:szCs w:val="40"/>
+        <w:shd w:val="clear" w:color="auto" w:fill="FFFFFF"/>
+        <w:spacing w:after="240" w:line="240" w:lineRule="auto"/>
+        <w:rPr>
+          <w:rFonts w:ascii="Segoe UI" w:eastAsia="Times New Roman" w:hAnsi="Segoe UI" w:cs="Segoe UI"/>
+          <w:color w:val="24292E"/>
+          <w:lang w:eastAsia="en-AU"/>
         </w:rPr>
       </w:pPr>
       <w:r>
@@ -92,6 +94,22 @@
         </w:rPr>
         <w:t>ETL Project</w:t>
       </w:r>
+      <w:r>
+        <w:rPr>
+          <w:rFonts w:ascii="Segoe UI" w:hAnsi="Segoe UI" w:cs="Segoe UI"/>
+          <w:sz w:val="40"/>
+          <w:szCs w:val="40"/>
+        </w:rPr>
+        <w:t xml:space="preserve"> - </w:t>
+      </w:r>
+      <w:r>
+        <w:rPr>
+          <w:rFonts w:ascii="Segoe UI" w:hAnsi="Segoe UI" w:cs="Segoe UI"/>
+          <w:sz w:val="40"/>
+          <w:szCs w:val="40"/>
+        </w:rPr>
+        <w:t>Road Fatalities in Western Australia</w:t>
+      </w:r>
     </w:p>
     <w:p/>
     <w:p>
@@ -110,7 +128,15 @@
           <w:color w:val="24292E"/>
           <w:lang w:eastAsia="en-AU"/>
         </w:rPr>
-        <w:t>Road Fatalities in Western Australia</w:t>
+        <w:t>Contributors</w:t>
+      </w:r>
+      <w:r>
+        <w:rPr>
+          <w:rFonts w:ascii="Segoe UI" w:eastAsia="Times New Roman" w:hAnsi="Segoe UI" w:cs="Segoe UI"/>
+          <w:color w:val="24292E"/>
+          <w:lang w:eastAsia="en-AU"/>
+        </w:rPr>
+        <w:t>: Damini Patel and Kylie Burns</w:t>
       </w:r>
     </w:p>
     <w:p>
@@ -123,61 +149,7 @@
           <w:lang w:eastAsia="en-AU"/>
         </w:rPr>
       </w:pPr>
-      <w:r>
-        <w:rPr>
-          <w:rFonts w:ascii="Segoe UI" w:eastAsia="Times New Roman" w:hAnsi="Segoe UI" w:cs="Segoe UI"/>
-          <w:color w:val="24292E"/>
-          <w:lang w:eastAsia="en-AU"/>
-        </w:rPr>
-        <w:t>ETL DATA ANALYSIS – PROJECT 2 – 13th March 2021</w:t>
-      </w:r>
-    </w:p>
-    <w:p>
-      <w:pPr>
-        <w:shd w:val="clear" w:color="auto" w:fill="FFFFFF"/>
-        <w:spacing w:after="240" w:line="240" w:lineRule="auto"/>
-        <w:rPr>
-          <w:rFonts w:ascii="Segoe UI" w:eastAsia="Times New Roman" w:hAnsi="Segoe UI" w:cs="Segoe UI"/>
-          <w:color w:val="24292E"/>
-          <w:lang w:eastAsia="en-AU"/>
-        </w:rPr>
-      </w:pPr>
-      <w:r>
-        <w:rPr>
-          <w:rFonts w:ascii="Segoe UI" w:eastAsia="Times New Roman" w:hAnsi="Segoe UI" w:cs="Segoe UI"/>
-          <w:color w:val="24292E"/>
-          <w:lang w:eastAsia="en-AU"/>
-        </w:rPr>
-        <w:t>Contributors</w:t>
-      </w:r>
-      <w:r>
-        <w:rPr>
-          <w:rFonts w:ascii="Segoe UI" w:eastAsia="Times New Roman" w:hAnsi="Segoe UI" w:cs="Segoe UI"/>
-          <w:color w:val="24292E"/>
-          <w:lang w:eastAsia="en-AU"/>
-        </w:rPr>
-        <w:t xml:space="preserve">: </w:t>
-      </w:r>
-      <w:proofErr w:type="spellStart"/>
-      <w:r>
-        <w:rPr>
-          <w:rFonts w:ascii="Segoe UI" w:eastAsia="Times New Roman" w:hAnsi="Segoe UI" w:cs="Segoe UI"/>
-          <w:color w:val="24292E"/>
-          <w:lang w:eastAsia="en-AU"/>
-        </w:rPr>
-        <w:t>Damini</w:t>
-      </w:r>
-      <w:proofErr w:type="spellEnd"/>
-      <w:r>
-        <w:rPr>
-          <w:rFonts w:ascii="Segoe UI" w:eastAsia="Times New Roman" w:hAnsi="Segoe UI" w:cs="Segoe UI"/>
-          <w:color w:val="24292E"/>
-          <w:lang w:eastAsia="en-AU"/>
-        </w:rPr>
-        <w:t xml:space="preserve"> Patel and Kylie Burns</w:t>
-      </w:r>
-    </w:p>
-    <w:p/>
+    </w:p>
     <w:p>
       <w:pPr>
         <w:rPr>
@@ -286,25 +258,7 @@
           <w:color w:val="24292E"/>
           <w:lang w:eastAsia="en-AU"/>
         </w:rPr>
-        <w:t xml:space="preserve">This Data Base is created for </w:t>
-      </w:r>
-      <w:proofErr w:type="spellStart"/>
-      <w:r>
-        <w:rPr>
-          <w:rFonts w:ascii="Segoe UI" w:eastAsia="Times New Roman" w:hAnsi="Segoe UI" w:cs="Segoe UI"/>
-          <w:color w:val="24292E"/>
-          <w:lang w:eastAsia="en-AU"/>
-        </w:rPr>
-        <w:t>Mainroads</w:t>
-      </w:r>
-      <w:proofErr w:type="spellEnd"/>
-      <w:r>
-        <w:rPr>
-          <w:rFonts w:ascii="Segoe UI" w:eastAsia="Times New Roman" w:hAnsi="Segoe UI" w:cs="Segoe UI"/>
-          <w:color w:val="24292E"/>
-          <w:lang w:eastAsia="en-AU"/>
-        </w:rPr>
-        <w:t xml:space="preserve"> Western Australia to assess the number of crash fatalities experienced across WA. Using our data in conjunction with further research should give insight into the infrastructure and safety of our roads.</w:t>
+        <w:t>This Data Base is created for Mainroads Western Australia to assess the number of crash fatalities experienced across WA. Using our data in conjunction with further research should give insight into the infrastructure and safety of our roads.</w:t>
       </w:r>
     </w:p>
     <w:p>
@@ -463,6 +417,17 @@
         </w:rPr>
         <w:t>Impact of new infrastructure</w:t>
       </w:r>
+    </w:p>
+    <w:p>
+      <w:pPr>
+        <w:shd w:val="clear" w:color="auto" w:fill="FFFFFF"/>
+        <w:spacing w:before="60" w:after="100" w:afterAutospacing="1" w:line="240" w:lineRule="auto"/>
+        <w:rPr>
+          <w:rFonts w:ascii="Segoe UI" w:eastAsia="Times New Roman" w:hAnsi="Segoe UI" w:cs="Segoe UI"/>
+          <w:color w:val="24292E"/>
+          <w:lang w:eastAsia="en-AU"/>
+        </w:rPr>
+      </w:pPr>
     </w:p>
     <w:p>
       <w:pPr>
@@ -554,6 +519,14 @@
         </w:rPr>
         <w:t>DATA SOURCE</w:t>
       </w:r>
+      <w:r>
+        <w:rPr>
+          <w:rFonts w:ascii="Segoe UI" w:hAnsi="Segoe UI" w:cs="Segoe UI"/>
+          <w:sz w:val="40"/>
+          <w:szCs w:val="40"/>
+        </w:rPr>
+        <w:t>S</w:t>
+      </w:r>
     </w:p>
     <w:p/>
     <w:p>
@@ -678,7 +651,17 @@
           <w:szCs w:val="24"/>
           <w:lang w:eastAsia="en-AU"/>
         </w:rPr>
-        <w:t>API: </w:t>
+        <w:t>CSV</w:t>
+      </w:r>
+      <w:r>
+        <w:rPr>
+          <w:rFonts w:ascii="Segoe UI" w:eastAsia="Times New Roman" w:hAnsi="Segoe UI" w:cs="Segoe UI"/>
+          <w:color w:val="24292E"/>
+          <w:sz w:val="24"/>
+          <w:szCs w:val="24"/>
+          <w:lang w:eastAsia="en-AU"/>
+        </w:rPr>
+        <w:t>: </w:t>
       </w:r>
       <w:hyperlink r:id="rId6" w:history="1">
         <w:r>
@@ -693,6 +676,19 @@
           <w:t>https://portal-mainroads.opendata.arcgis.com</w:t>
         </w:r>
       </w:hyperlink>
+    </w:p>
+    <w:p>
+      <w:pPr>
+        <w:shd w:val="clear" w:color="auto" w:fill="FFFFFF"/>
+        <w:spacing w:before="60" w:after="100" w:afterAutospacing="1" w:line="240" w:lineRule="auto"/>
+        <w:rPr>
+          <w:rFonts w:ascii="Segoe UI" w:eastAsia="Times New Roman" w:hAnsi="Segoe UI" w:cs="Segoe UI"/>
+          <w:color w:val="24292E"/>
+          <w:sz w:val="24"/>
+          <w:szCs w:val="24"/>
+          <w:lang w:eastAsia="en-AU"/>
+        </w:rPr>
+      </w:pPr>
     </w:p>
     <w:p>
       <w:pPr>
@@ -808,8 +804,78 @@
       <w:pPr>
         <w:rPr>
           <w:rFonts w:ascii="Segoe UI" w:hAnsi="Segoe UI" w:cs="Segoe UI"/>
-        </w:rPr>
-      </w:pPr>
+          <w:sz w:val="32"/>
+          <w:szCs w:val="32"/>
+        </w:rPr>
+      </w:pPr>
+      <w:r>
+        <w:rPr>
+          <w:rFonts w:ascii="Segoe UI" w:hAnsi="Segoe UI" w:cs="Segoe UI"/>
+          <w:sz w:val="32"/>
+          <w:szCs w:val="32"/>
+        </w:rPr>
+        <w:t>Questions</w:t>
+      </w:r>
+    </w:p>
+    <w:p>
+      <w:pPr>
+        <w:rPr>
+          <w:rFonts w:ascii="Segoe UI" w:hAnsi="Segoe UI" w:cs="Segoe UI"/>
+          <w:sz w:val="32"/>
+          <w:szCs w:val="32"/>
+        </w:rPr>
+      </w:pPr>
+    </w:p>
+    <w:p>
+      <w:pPr>
+        <w:rPr>
+          <w:rFonts w:ascii="Segoe UI" w:hAnsi="Segoe UI" w:cs="Segoe UI"/>
+          <w:sz w:val="32"/>
+          <w:szCs w:val="32"/>
+        </w:rPr>
+      </w:pPr>
+      <w:r>
+        <w:rPr>
+          <w:rFonts w:ascii="Segoe UI" w:hAnsi="Segoe UI" w:cs="Segoe UI"/>
+          <w:sz w:val="32"/>
+          <w:szCs w:val="32"/>
+        </w:rPr>
+        <w:t>Ex</w:t>
+      </w:r>
+      <w:r>
+        <w:rPr>
+          <w:rFonts w:ascii="Segoe UI" w:hAnsi="Segoe UI" w:cs="Segoe UI"/>
+          <w:sz w:val="32"/>
+          <w:szCs w:val="32"/>
+        </w:rPr>
+        <w:t>tract</w:t>
+      </w:r>
+    </w:p>
+    <w:p>
+      <w:pPr>
+        <w:rPr>
+          <w:rFonts w:ascii="Segoe UI" w:hAnsi="Segoe UI" w:cs="Segoe UI"/>
+          <w:sz w:val="32"/>
+          <w:szCs w:val="32"/>
+        </w:rPr>
+      </w:pPr>
+    </w:p>
+    <w:p>
+      <w:pPr>
+        <w:rPr>
+          <w:rFonts w:ascii="Segoe UI" w:hAnsi="Segoe UI" w:cs="Segoe UI"/>
+          <w:sz w:val="32"/>
+          <w:szCs w:val="32"/>
+        </w:rPr>
+      </w:pPr>
+      <w:r>
+        <w:rPr>
+          <w:rFonts w:ascii="Segoe UI" w:hAnsi="Segoe UI" w:cs="Segoe UI"/>
+          <w:sz w:val="32"/>
+          <w:szCs w:val="32"/>
+        </w:rPr>
+        <w:t>Transformations</w:t>
+      </w:r>
     </w:p>
     <w:p>
       <w:pPr>
@@ -826,71 +892,451 @@
           <w:color w:val="24292E"/>
           <w:lang w:eastAsia="en-AU"/>
         </w:rPr>
-        <w:t xml:space="preserve">The following </w:t>
-      </w:r>
-      <w:r>
-        <w:rPr>
-          <w:rFonts w:ascii="Segoe UI" w:eastAsia="Times New Roman" w:hAnsi="Segoe UI" w:cs="Segoe UI"/>
-          <w:color w:val="24292E"/>
-          <w:lang w:eastAsia="en-AU"/>
-        </w:rPr>
-        <w:t>outlines the steps</w:t>
-      </w:r>
-      <w:r>
-        <w:rPr>
-          <w:rFonts w:ascii="Segoe UI" w:eastAsia="Times New Roman" w:hAnsi="Segoe UI" w:cs="Segoe UI"/>
-          <w:color w:val="24292E"/>
-          <w:lang w:eastAsia="en-AU"/>
-        </w:rPr>
-        <w:t xml:space="preserve"> of importing and cleaning data in Jupyter Notebook</w:t>
-      </w:r>
-      <w:r>
-        <w:rPr>
-          <w:rFonts w:ascii="Segoe UI" w:eastAsia="Times New Roman" w:hAnsi="Segoe UI" w:cs="Segoe UI"/>
-          <w:color w:val="24292E"/>
-          <w:lang w:eastAsia="en-AU"/>
-        </w:rPr>
-        <w:t xml:space="preserve"> and Visual Studio Code </w:t>
-      </w:r>
-      <w:r>
-        <w:rPr>
-          <w:rFonts w:ascii="Segoe UI" w:eastAsia="Times New Roman" w:hAnsi="Segoe UI" w:cs="Segoe UI"/>
-          <w:color w:val="24292E"/>
-          <w:lang w:eastAsia="en-AU"/>
-        </w:rPr>
-        <w:t>and subsequently exp</w:t>
-      </w:r>
-      <w:r>
-        <w:rPr>
-          <w:rFonts w:ascii="Segoe UI" w:eastAsia="Times New Roman" w:hAnsi="Segoe UI" w:cs="Segoe UI"/>
-          <w:color w:val="24292E"/>
-          <w:lang w:eastAsia="en-AU"/>
-        </w:rPr>
-        <w:t xml:space="preserve">orting </w:t>
-      </w:r>
-      <w:r>
-        <w:rPr>
-          <w:rFonts w:ascii="Segoe UI" w:eastAsia="Times New Roman" w:hAnsi="Segoe UI" w:cs="Segoe UI"/>
-          <w:color w:val="24292E"/>
-          <w:lang w:eastAsia="en-AU"/>
-        </w:rPr>
-        <w:t>the cleaned data frame</w:t>
-      </w:r>
-      <w:r>
-        <w:rPr>
-          <w:rFonts w:ascii="Segoe UI" w:eastAsia="Times New Roman" w:hAnsi="Segoe UI" w:cs="Segoe UI"/>
-          <w:color w:val="24292E"/>
-          <w:lang w:eastAsia="en-AU"/>
-        </w:rPr>
-        <w:t>s</w:t>
-      </w:r>
-      <w:r>
-        <w:rPr>
-          <w:rFonts w:ascii="Segoe UI" w:eastAsia="Times New Roman" w:hAnsi="Segoe UI" w:cs="Segoe UI"/>
-          <w:color w:val="24292E"/>
-          <w:lang w:eastAsia="en-AU"/>
-        </w:rPr>
-        <w:t xml:space="preserve"> to a SQL server</w:t>
+        <w:t>Each of our CSV files were imported</w:t>
+      </w:r>
+      <w:r>
+        <w:rPr>
+          <w:rFonts w:ascii="Segoe UI" w:eastAsia="Times New Roman" w:hAnsi="Segoe UI" w:cs="Segoe UI"/>
+          <w:color w:val="24292E"/>
+          <w:lang w:eastAsia="en-AU"/>
+        </w:rPr>
+        <w:t xml:space="preserve"> and</w:t>
+      </w:r>
+      <w:r>
+        <w:rPr>
+          <w:rFonts w:ascii="Segoe UI" w:eastAsia="Times New Roman" w:hAnsi="Segoe UI" w:cs="Segoe UI"/>
+          <w:color w:val="24292E"/>
+          <w:lang w:eastAsia="en-AU"/>
+        </w:rPr>
+        <w:t xml:space="preserve"> cleaned</w:t>
+      </w:r>
+      <w:r>
+        <w:rPr>
+          <w:rFonts w:ascii="Segoe UI" w:eastAsia="Times New Roman" w:hAnsi="Segoe UI" w:cs="Segoe UI"/>
+          <w:color w:val="24292E"/>
+          <w:lang w:eastAsia="en-AU"/>
+        </w:rPr>
+        <w:t xml:space="preserve"> using </w:t>
+      </w:r>
+      <w:r>
+        <w:rPr>
+          <w:rFonts w:ascii="Segoe UI" w:eastAsia="Times New Roman" w:hAnsi="Segoe UI" w:cs="Segoe UI"/>
+          <w:color w:val="24292E"/>
+          <w:lang w:eastAsia="en-AU"/>
+        </w:rPr>
+        <w:t>Jupyter Notebook</w:t>
+      </w:r>
+      <w:r>
+        <w:rPr>
+          <w:rFonts w:ascii="Segoe UI" w:eastAsia="Times New Roman" w:hAnsi="Segoe UI" w:cs="Segoe UI"/>
+          <w:color w:val="24292E"/>
+          <w:lang w:eastAsia="en-AU"/>
+        </w:rPr>
+        <w:t xml:space="preserve"> and Visual Studio Code</w:t>
+      </w:r>
+      <w:r>
+        <w:rPr>
+          <w:rFonts w:ascii="Segoe UI" w:eastAsia="Times New Roman" w:hAnsi="Segoe UI" w:cs="Segoe UI"/>
+          <w:color w:val="24292E"/>
+          <w:lang w:eastAsia="en-AU"/>
+        </w:rPr>
+        <w:t xml:space="preserve"> and the resultant dataframes were saved as a CSV file.</w:t>
+      </w:r>
+    </w:p>
+    <w:p>
+      <w:pPr>
+        <w:spacing w:line="240" w:lineRule="auto"/>
+        <w:rPr>
+          <w:rFonts w:ascii="Segoe UI" w:eastAsia="Times New Roman" w:hAnsi="Segoe UI" w:cs="Segoe UI"/>
+          <w:color w:val="24292E"/>
+          <w:lang w:eastAsia="en-AU"/>
+        </w:rPr>
+      </w:pPr>
+      <w:r>
+        <w:rPr>
+          <w:rFonts w:ascii="Segoe UI" w:eastAsia="Times New Roman" w:hAnsi="Segoe UI" w:cs="Segoe UI"/>
+          <w:color w:val="24292E"/>
+          <w:lang w:eastAsia="en-AU"/>
+        </w:rPr>
+        <w:t>We first</w:t>
+      </w:r>
+      <w:r>
+        <w:rPr>
+          <w:rFonts w:ascii="Segoe UI" w:eastAsia="Times New Roman" w:hAnsi="Segoe UI" w:cs="Segoe UI"/>
+          <w:color w:val="24292E"/>
+          <w:lang w:eastAsia="en-AU"/>
+        </w:rPr>
+        <w:t xml:space="preserve"> impor</w:t>
+      </w:r>
+      <w:r>
+        <w:rPr>
+          <w:rFonts w:ascii="Segoe UI" w:eastAsia="Times New Roman" w:hAnsi="Segoe UI" w:cs="Segoe UI"/>
+          <w:color w:val="24292E"/>
+          <w:lang w:eastAsia="en-AU"/>
+        </w:rPr>
+        <w:t>t</w:t>
+      </w:r>
+      <w:r>
+        <w:rPr>
+          <w:rFonts w:ascii="Segoe UI" w:eastAsia="Times New Roman" w:hAnsi="Segoe UI" w:cs="Segoe UI"/>
+          <w:color w:val="24292E"/>
+          <w:lang w:eastAsia="en-AU"/>
+        </w:rPr>
+        <w:t>ed</w:t>
+      </w:r>
+      <w:r>
+        <w:rPr>
+          <w:rFonts w:ascii="Segoe UI" w:eastAsia="Times New Roman" w:hAnsi="Segoe UI" w:cs="Segoe UI"/>
+          <w:color w:val="24292E"/>
+          <w:lang w:eastAsia="en-AU"/>
+        </w:rPr>
+        <w:t xml:space="preserve"> the</w:t>
+      </w:r>
+      <w:r>
+        <w:rPr>
+          <w:rFonts w:ascii="Segoe UI" w:eastAsia="Times New Roman" w:hAnsi="Segoe UI" w:cs="Segoe UI"/>
+          <w:color w:val="24292E"/>
+          <w:lang w:eastAsia="en-AU"/>
+        </w:rPr>
+        <w:t xml:space="preserve"> </w:t>
+      </w:r>
+      <w:r>
+        <w:rPr>
+          <w:rFonts w:ascii="Segoe UI" w:eastAsia="Times New Roman" w:hAnsi="Segoe UI" w:cs="Segoe UI"/>
+          <w:color w:val="24292E"/>
+          <w:lang w:eastAsia="en-AU"/>
+        </w:rPr>
+        <w:t>required dependencies required for the c</w:t>
+      </w:r>
+      <w:r>
+        <w:rPr>
+          <w:rFonts w:ascii="Segoe UI" w:eastAsia="Times New Roman" w:hAnsi="Segoe UI" w:cs="Segoe UI"/>
+          <w:color w:val="24292E"/>
+          <w:lang w:eastAsia="en-AU"/>
+        </w:rPr>
+        <w:t>leaning process</w:t>
+      </w:r>
+      <w:r>
+        <w:rPr>
+          <w:rFonts w:ascii="Segoe UI" w:eastAsia="Times New Roman" w:hAnsi="Segoe UI" w:cs="Segoe UI"/>
+          <w:color w:val="24292E"/>
+          <w:lang w:eastAsia="en-AU"/>
+        </w:rPr>
+        <w:t xml:space="preserve">. </w:t>
+      </w:r>
+      <w:r>
+        <w:rPr>
+          <w:rFonts w:ascii="Segoe UI" w:eastAsia="Times New Roman" w:hAnsi="Segoe UI" w:cs="Segoe UI"/>
+          <w:color w:val="24292E"/>
+          <w:lang w:eastAsia="en-AU"/>
+        </w:rPr>
+        <w:t>Following</w:t>
+      </w:r>
+      <w:r>
+        <w:rPr>
+          <w:rFonts w:ascii="Segoe UI" w:eastAsia="Times New Roman" w:hAnsi="Segoe UI" w:cs="Segoe UI"/>
+          <w:color w:val="24292E"/>
+          <w:lang w:eastAsia="en-AU"/>
+        </w:rPr>
+        <w:t xml:space="preserve"> the import of the required dependencies</w:t>
+      </w:r>
+      <w:r>
+        <w:rPr>
+          <w:rFonts w:ascii="Segoe UI" w:eastAsia="Times New Roman" w:hAnsi="Segoe UI" w:cs="Segoe UI"/>
+          <w:color w:val="24292E"/>
+          <w:lang w:eastAsia="en-AU"/>
+        </w:rPr>
+        <w:t>,</w:t>
+      </w:r>
+      <w:r>
+        <w:rPr>
+          <w:rFonts w:ascii="Segoe UI" w:eastAsia="Times New Roman" w:hAnsi="Segoe UI" w:cs="Segoe UI"/>
+          <w:color w:val="24292E"/>
+          <w:lang w:eastAsia="en-AU"/>
+        </w:rPr>
+        <w:t xml:space="preserve"> the data</w:t>
+      </w:r>
+      <w:r>
+        <w:rPr>
+          <w:rFonts w:ascii="Segoe UI" w:eastAsia="Times New Roman" w:hAnsi="Segoe UI" w:cs="Segoe UI"/>
+          <w:color w:val="24292E"/>
+          <w:lang w:eastAsia="en-AU"/>
+        </w:rPr>
+        <w:t xml:space="preserve"> files</w:t>
+      </w:r>
+      <w:r>
+        <w:rPr>
+          <w:rFonts w:ascii="Segoe UI" w:eastAsia="Times New Roman" w:hAnsi="Segoe UI" w:cs="Segoe UI"/>
+          <w:color w:val="24292E"/>
+          <w:lang w:eastAsia="en-AU"/>
+        </w:rPr>
+        <w:t xml:space="preserve"> were read in</w:t>
+      </w:r>
+      <w:r>
+        <w:rPr>
+          <w:rFonts w:ascii="Segoe UI" w:eastAsia="Times New Roman" w:hAnsi="Segoe UI" w:cs="Segoe UI"/>
+          <w:color w:val="24292E"/>
+          <w:lang w:eastAsia="en-AU"/>
+        </w:rPr>
+        <w:t xml:space="preserve"> from the aforementioned sources,</w:t>
+      </w:r>
+      <w:r>
+        <w:rPr>
+          <w:rFonts w:ascii="Segoe UI" w:eastAsia="Times New Roman" w:hAnsi="Segoe UI" w:cs="Segoe UI"/>
+          <w:color w:val="24292E"/>
+          <w:lang w:eastAsia="en-AU"/>
+        </w:rPr>
+        <w:t xml:space="preserve"> </w:t>
+      </w:r>
+      <w:r>
+        <w:rPr>
+          <w:rFonts w:ascii="Segoe UI" w:eastAsia="Times New Roman" w:hAnsi="Segoe UI" w:cs="Segoe UI"/>
+          <w:color w:val="24292E"/>
+          <w:lang w:eastAsia="en-AU"/>
+        </w:rPr>
+        <w:t xml:space="preserve">using the </w:t>
+      </w:r>
+      <w:r>
+        <w:rPr>
+          <w:rFonts w:ascii="Segoe UI" w:eastAsia="Times New Roman" w:hAnsi="Segoe UI" w:cs="Segoe UI"/>
+          <w:color w:val="24292E"/>
+          <w:lang w:eastAsia="en-AU"/>
+        </w:rPr>
+        <w:t>pd.read_csv from pandas.</w:t>
+      </w:r>
+    </w:p>
+    <w:p>
+      <w:pPr>
+        <w:spacing w:line="240" w:lineRule="auto"/>
+        <w:rPr>
+          <w:rFonts w:ascii="Segoe UI" w:eastAsia="Times New Roman" w:hAnsi="Segoe UI" w:cs="Segoe UI"/>
+          <w:color w:val="24292E"/>
+          <w:lang w:eastAsia="en-AU"/>
+        </w:rPr>
+      </w:pPr>
+      <w:r>
+        <w:rPr>
+          <w:rFonts w:ascii="Segoe UI" w:eastAsia="Times New Roman" w:hAnsi="Segoe UI" w:cs="Segoe UI"/>
+          <w:color w:val="24292E"/>
+          <w:lang w:eastAsia="en-AU"/>
+        </w:rPr>
+        <w:t xml:space="preserve">The </w:t>
+      </w:r>
+      <w:r>
+        <w:rPr>
+          <w:rFonts w:ascii="Segoe UI" w:eastAsia="Times New Roman" w:hAnsi="Segoe UI" w:cs="Segoe UI"/>
+          <w:color w:val="24292E"/>
+          <w:lang w:eastAsia="en-AU"/>
+        </w:rPr>
+        <w:t>CSV</w:t>
+      </w:r>
+      <w:r>
+        <w:rPr>
+          <w:rFonts w:ascii="Segoe UI" w:eastAsia="Times New Roman" w:hAnsi="Segoe UI" w:cs="Segoe UI"/>
+          <w:color w:val="24292E"/>
+          <w:lang w:eastAsia="en-AU"/>
+        </w:rPr>
+        <w:t xml:space="preserve"> files can be found in the folder Resources.</w:t>
+      </w:r>
+    </w:p>
+    <w:p>
+      <w:pPr>
+        <w:spacing w:line="240" w:lineRule="auto"/>
+        <w:rPr>
+          <w:rFonts w:ascii="Segoe UI" w:eastAsia="Times New Roman" w:hAnsi="Segoe UI" w:cs="Segoe UI"/>
+          <w:color w:val="24292E"/>
+          <w:lang w:eastAsia="en-AU"/>
+        </w:rPr>
+      </w:pPr>
+      <w:r>
+        <w:rPr>
+          <w:rFonts w:ascii="Segoe UI" w:eastAsia="Times New Roman" w:hAnsi="Segoe UI" w:cs="Segoe UI"/>
+          <w:color w:val="24292E"/>
+          <w:lang w:eastAsia="en-AU"/>
+        </w:rPr>
+        <w:t xml:space="preserve">After reading in the data files, the process of converting the data into data frames commenced. </w:t>
+      </w:r>
+    </w:p>
+    <w:p>
+      <w:pPr>
+        <w:spacing w:line="240" w:lineRule="auto"/>
+        <w:rPr>
+          <w:rFonts w:ascii="Segoe UI" w:eastAsia="Times New Roman" w:hAnsi="Segoe UI" w:cs="Segoe UI"/>
+          <w:color w:val="24292E"/>
+          <w:lang w:eastAsia="en-AU"/>
+        </w:rPr>
+      </w:pPr>
+      <w:r>
+        <w:rPr>
+          <w:rFonts w:ascii="Segoe UI" w:eastAsia="Times New Roman" w:hAnsi="Segoe UI" w:cs="Segoe UI"/>
+          <w:color w:val="24292E"/>
+          <w:lang w:eastAsia="en-AU"/>
+        </w:rPr>
+        <w:t xml:space="preserve">Now that the data was in </w:t>
+      </w:r>
+      <w:r>
+        <w:rPr>
+          <w:rFonts w:ascii="Segoe UI" w:eastAsia="Times New Roman" w:hAnsi="Segoe UI" w:cs="Segoe UI"/>
+          <w:color w:val="24292E"/>
+          <w:lang w:eastAsia="en-AU"/>
+        </w:rPr>
+        <w:t>data frames, the data cleaning process</w:t>
+      </w:r>
+      <w:r>
+        <w:rPr>
+          <w:rFonts w:ascii="Segoe UI" w:eastAsia="Times New Roman" w:hAnsi="Segoe UI" w:cs="Segoe UI"/>
+          <w:color w:val="24292E"/>
+          <w:lang w:eastAsia="en-AU"/>
+        </w:rPr>
+        <w:t xml:space="preserve"> was undertaken</w:t>
+      </w:r>
+      <w:r>
+        <w:rPr>
+          <w:rFonts w:ascii="Segoe UI" w:eastAsia="Times New Roman" w:hAnsi="Segoe UI" w:cs="Segoe UI"/>
+          <w:color w:val="24292E"/>
+          <w:lang w:eastAsia="en-AU"/>
+        </w:rPr>
+        <w:t xml:space="preserve">. </w:t>
+      </w:r>
+    </w:p>
+    <w:p>
+      <w:pPr>
+        <w:spacing w:line="240" w:lineRule="auto"/>
+        <w:rPr>
+          <w:rFonts w:ascii="Segoe UI" w:eastAsia="Times New Roman" w:hAnsi="Segoe UI" w:cs="Segoe UI"/>
+          <w:color w:val="24292E"/>
+          <w:lang w:eastAsia="en-AU"/>
+        </w:rPr>
+      </w:pPr>
+      <w:r>
+        <w:rPr>
+          <w:rFonts w:ascii="Segoe UI" w:eastAsia="Times New Roman" w:hAnsi="Segoe UI" w:cs="Segoe UI"/>
+          <w:color w:val="24292E"/>
+          <w:lang w:eastAsia="en-AU"/>
+        </w:rPr>
+        <w:t>C</w:t>
+      </w:r>
+      <w:r>
+        <w:rPr>
+          <w:rFonts w:ascii="Segoe UI" w:eastAsia="Times New Roman" w:hAnsi="Segoe UI" w:cs="Segoe UI"/>
+          <w:color w:val="24292E"/>
+          <w:lang w:eastAsia="en-AU"/>
+        </w:rPr>
+        <w:t xml:space="preserve">olumn names </w:t>
+      </w:r>
+      <w:r>
+        <w:rPr>
+          <w:rFonts w:ascii="Segoe UI" w:eastAsia="Times New Roman" w:hAnsi="Segoe UI" w:cs="Segoe UI"/>
+          <w:color w:val="24292E"/>
+          <w:lang w:eastAsia="en-AU"/>
+        </w:rPr>
+        <w:t>were formatted by copying</w:t>
+      </w:r>
+      <w:r>
+        <w:rPr>
+          <w:rFonts w:ascii="Segoe UI" w:eastAsia="Times New Roman" w:hAnsi="Segoe UI" w:cs="Segoe UI"/>
+          <w:color w:val="24292E"/>
+          <w:lang w:eastAsia="en-AU"/>
+        </w:rPr>
+        <w:t xml:space="preserve"> the original </w:t>
+      </w:r>
+      <w:r>
+        <w:rPr>
+          <w:rFonts w:ascii="Segoe UI" w:eastAsia="Times New Roman" w:hAnsi="Segoe UI" w:cs="Segoe UI"/>
+          <w:color w:val="24292E"/>
+          <w:lang w:eastAsia="en-AU"/>
+        </w:rPr>
+        <w:t>names</w:t>
+      </w:r>
+      <w:r>
+        <w:rPr>
+          <w:rFonts w:ascii="Segoe UI" w:eastAsia="Times New Roman" w:hAnsi="Segoe UI" w:cs="Segoe UI"/>
+          <w:color w:val="24292E"/>
+          <w:lang w:eastAsia="en-AU"/>
+        </w:rPr>
+        <w:t xml:space="preserve"> from the imported data</w:t>
+      </w:r>
+      <w:r>
+        <w:rPr>
+          <w:rFonts w:ascii="Segoe UI" w:eastAsia="Times New Roman" w:hAnsi="Segoe UI" w:cs="Segoe UI"/>
+          <w:color w:val="24292E"/>
+          <w:lang w:eastAsia="en-AU"/>
+        </w:rPr>
+        <w:t xml:space="preserve"> and renaming them </w:t>
+      </w:r>
+      <w:r>
+        <w:rPr>
+          <w:rFonts w:ascii="Segoe UI" w:eastAsia="Times New Roman" w:hAnsi="Segoe UI" w:cs="Segoe UI"/>
+          <w:color w:val="24292E"/>
+          <w:lang w:eastAsia="en-AU"/>
+        </w:rPr>
+        <w:t>to match column names created in our SQL database.</w:t>
+      </w:r>
+    </w:p>
+    <w:p>
+      <w:pPr>
+        <w:spacing w:line="240" w:lineRule="auto"/>
+        <w:rPr>
+          <w:rFonts w:ascii="Segoe UI" w:eastAsia="Times New Roman" w:hAnsi="Segoe UI" w:cs="Segoe UI"/>
+          <w:color w:val="24292E"/>
+          <w:lang w:eastAsia="en-AU"/>
+        </w:rPr>
+      </w:pPr>
+      <w:r>
+        <w:rPr>
+          <w:rFonts w:ascii="Segoe UI" w:eastAsia="Times New Roman" w:hAnsi="Segoe UI" w:cs="Segoe UI"/>
+          <w:color w:val="24292E"/>
+          <w:lang w:eastAsia="en-AU"/>
+        </w:rPr>
+        <w:t>Two</w:t>
+      </w:r>
+      <w:r>
+        <w:rPr>
+          <w:rFonts w:ascii="Segoe UI" w:eastAsia="Times New Roman" w:hAnsi="Segoe UI" w:cs="Segoe UI"/>
+          <w:color w:val="24292E"/>
+          <w:lang w:eastAsia="en-AU"/>
+        </w:rPr>
+        <w:t xml:space="preserve"> of our datasets </w:t>
+      </w:r>
+      <w:r>
+        <w:rPr>
+          <w:rFonts w:ascii="Segoe UI" w:eastAsia="Times New Roman" w:hAnsi="Segoe UI" w:cs="Segoe UI"/>
+          <w:color w:val="24292E"/>
+          <w:lang w:eastAsia="en-AU"/>
+        </w:rPr>
+        <w:t>had null values</w:t>
+      </w:r>
+      <w:r>
+        <w:rPr>
+          <w:rFonts w:ascii="Segoe UI" w:eastAsia="Times New Roman" w:hAnsi="Segoe UI" w:cs="Segoe UI"/>
+          <w:color w:val="24292E"/>
+          <w:lang w:eastAsia="en-AU"/>
+        </w:rPr>
+        <w:t xml:space="preserve"> upon download</w:t>
+      </w:r>
+      <w:r>
+        <w:rPr>
+          <w:rFonts w:ascii="Segoe UI" w:eastAsia="Times New Roman" w:hAnsi="Segoe UI" w:cs="Segoe UI"/>
+          <w:color w:val="24292E"/>
+          <w:lang w:eastAsia="en-AU"/>
+        </w:rPr>
+        <w:t xml:space="preserve"> and one did not (</w:t>
+      </w:r>
+      <w:r>
+        <w:rPr>
+          <w:rFonts w:ascii="Segoe UI" w:eastAsia="Times New Roman" w:hAnsi="Segoe UI" w:cs="Segoe UI"/>
+          <w:color w:val="24292E"/>
+          <w:lang w:eastAsia="en-AU"/>
+        </w:rPr>
+        <w:t>Crash_Information_(Last_5_Years)</w:t>
+      </w:r>
+      <w:r>
+        <w:rPr>
+          <w:rFonts w:ascii="Segoe UI" w:eastAsia="Times New Roman" w:hAnsi="Segoe UI" w:cs="Segoe UI"/>
+          <w:color w:val="24292E"/>
+          <w:lang w:eastAsia="en-AU"/>
+        </w:rPr>
+        <w:t>)</w:t>
       </w:r>
       <w:r>
         <w:rPr>
@@ -916,41 +1362,7 @@
           <w:color w:val="24292E"/>
           <w:lang w:eastAsia="en-AU"/>
         </w:rPr>
-        <w:t xml:space="preserve">Each of our CSV files were imported, cleaned and the resultant </w:t>
-      </w:r>
-      <w:proofErr w:type="spellStart"/>
-      <w:r>
-        <w:rPr>
-          <w:rFonts w:ascii="Segoe UI" w:eastAsia="Times New Roman" w:hAnsi="Segoe UI" w:cs="Segoe UI"/>
-          <w:color w:val="24292E"/>
-          <w:lang w:eastAsia="en-AU"/>
-        </w:rPr>
-        <w:t>dataframe</w:t>
-      </w:r>
-      <w:r>
-        <w:rPr>
-          <w:rFonts w:ascii="Segoe UI" w:eastAsia="Times New Roman" w:hAnsi="Segoe UI" w:cs="Segoe UI"/>
-          <w:color w:val="24292E"/>
-          <w:lang w:eastAsia="en-AU"/>
-        </w:rPr>
-        <w:t>s</w:t>
-      </w:r>
-      <w:proofErr w:type="spellEnd"/>
-      <w:r>
-        <w:rPr>
-          <w:rFonts w:ascii="Segoe UI" w:eastAsia="Times New Roman" w:hAnsi="Segoe UI" w:cs="Segoe UI"/>
-          <w:color w:val="24292E"/>
-          <w:lang w:eastAsia="en-AU"/>
-        </w:rPr>
-        <w:t xml:space="preserve"> were</w:t>
-      </w:r>
-      <w:r>
-        <w:rPr>
-          <w:rFonts w:ascii="Segoe UI" w:eastAsia="Times New Roman" w:hAnsi="Segoe UI" w:cs="Segoe UI"/>
-          <w:color w:val="24292E"/>
-          <w:lang w:eastAsia="en-AU"/>
-        </w:rPr>
-        <w:t xml:space="preserve"> saved as a CSV file.</w:t>
+        <w:t>The data we were focussing on was for Western Australia only, so the ‘State’ column was filtered to only display data from WA.</w:t>
       </w:r>
     </w:p>
     <w:p>
@@ -968,15 +1380,33 @@
           <w:color w:val="24292E"/>
           <w:lang w:eastAsia="en-AU"/>
         </w:rPr>
-        <w:t>Beginning by impor</w:t>
-      </w:r>
-      <w:r>
-        <w:rPr>
-          <w:rFonts w:ascii="Segoe UI" w:eastAsia="Times New Roman" w:hAnsi="Segoe UI" w:cs="Segoe UI"/>
-          <w:color w:val="24292E"/>
-          <w:lang w:eastAsia="en-AU"/>
-        </w:rPr>
-        <w:t>ting the</w:t>
+        <w:t xml:space="preserve">With the data for WA only, the process of specifying the columns that were required could be undertaken and we filtered out columns of information that was not required.  </w:t>
+      </w:r>
+    </w:p>
+    <w:p>
+      <w:pPr>
+        <w:spacing w:line="240" w:lineRule="auto"/>
+        <w:rPr>
+          <w:rFonts w:ascii="Segoe UI" w:eastAsia="Times New Roman" w:hAnsi="Segoe UI" w:cs="Segoe UI"/>
+          <w:color w:val="24292E"/>
+          <w:lang w:eastAsia="en-AU"/>
+        </w:rPr>
+      </w:pPr>
+      <w:r>
+        <w:rPr>
+          <w:rFonts w:ascii="Segoe UI" w:eastAsia="Times New Roman" w:hAnsi="Segoe UI" w:cs="Segoe UI"/>
+          <w:color w:val="24292E"/>
+          <w:lang w:eastAsia="en-AU"/>
+        </w:rPr>
+        <w:t>The rows that contained null values (-9) were not removed as this would cause a mismatch between the 2 bitre files</w:t>
+      </w:r>
+      <w:r>
+        <w:rPr>
+          <w:rFonts w:ascii="Segoe UI" w:eastAsia="Times New Roman" w:hAnsi="Segoe UI" w:cs="Segoe UI"/>
+          <w:color w:val="24292E"/>
+          <w:lang w:eastAsia="en-AU"/>
+        </w:rPr>
+        <w:t>.</w:t>
       </w:r>
       <w:r>
         <w:rPr>
@@ -992,23 +1422,73 @@
           <w:color w:val="24292E"/>
           <w:lang w:eastAsia="en-AU"/>
         </w:rPr>
-        <w:t xml:space="preserve">required dependencies required for the coding. </w:t>
-      </w:r>
-      <w:r>
-        <w:rPr>
-          <w:rFonts w:ascii="Segoe UI" w:eastAsia="Times New Roman" w:hAnsi="Segoe UI" w:cs="Segoe UI"/>
-          <w:color w:val="24292E"/>
-          <w:lang w:eastAsia="en-AU"/>
-        </w:rPr>
-        <w:t>Following</w:t>
-      </w:r>
-      <w:r>
-        <w:rPr>
-          <w:rFonts w:ascii="Segoe UI" w:eastAsia="Times New Roman" w:hAnsi="Segoe UI" w:cs="Segoe UI"/>
-          <w:color w:val="24292E"/>
-          <w:lang w:eastAsia="en-AU"/>
-        </w:rPr>
-        <w:t xml:space="preserve"> the import of the required dependencies</w:t>
+        <w:t xml:space="preserve">Instead, rows that </w:t>
+      </w:r>
+      <w:r>
+        <w:rPr>
+          <w:rFonts w:ascii="Segoe UI" w:eastAsia="Times New Roman" w:hAnsi="Segoe UI" w:cs="Segoe UI"/>
+          <w:color w:val="24292E"/>
+          <w:lang w:eastAsia="en-AU"/>
+        </w:rPr>
+        <w:t>contain</w:t>
+      </w:r>
+      <w:r>
+        <w:rPr>
+          <w:rFonts w:ascii="Segoe UI" w:eastAsia="Times New Roman" w:hAnsi="Segoe UI" w:cs="Segoe UI"/>
+          <w:color w:val="24292E"/>
+          <w:lang w:eastAsia="en-AU"/>
+        </w:rPr>
+        <w:t>ed</w:t>
+      </w:r>
+      <w:r>
+        <w:rPr>
+          <w:rFonts w:ascii="Segoe UI" w:eastAsia="Times New Roman" w:hAnsi="Segoe UI" w:cs="Segoe UI"/>
+          <w:color w:val="24292E"/>
+          <w:lang w:eastAsia="en-AU"/>
+        </w:rPr>
+        <w:t xml:space="preserve"> </w:t>
+      </w:r>
+      <w:r>
+        <w:rPr>
+          <w:rFonts w:ascii="Segoe UI" w:eastAsia="Times New Roman" w:hAnsi="Segoe UI" w:cs="Segoe UI"/>
+          <w:color w:val="24292E"/>
+          <w:lang w:eastAsia="en-AU"/>
+        </w:rPr>
+        <w:t>(-9)</w:t>
+      </w:r>
+      <w:r>
+        <w:rPr>
+          <w:rFonts w:ascii="Segoe UI" w:eastAsia="Times New Roman" w:hAnsi="Segoe UI" w:cs="Segoe UI"/>
+          <w:color w:val="24292E"/>
+          <w:lang w:eastAsia="en-AU"/>
+        </w:rPr>
+        <w:t xml:space="preserve"> values </w:t>
+      </w:r>
+      <w:r>
+        <w:rPr>
+          <w:rFonts w:ascii="Segoe UI" w:eastAsia="Times New Roman" w:hAnsi="Segoe UI" w:cs="Segoe UI"/>
+          <w:color w:val="24292E"/>
+          <w:lang w:eastAsia="en-AU"/>
+        </w:rPr>
+        <w:t xml:space="preserve">were replaced with a string value of ‘unknown’ for the columns of string types and with the integer 0 for numeric columns. A check was done to ensure that no 0 values were present in these numeric columns originally. </w:t>
+      </w:r>
+    </w:p>
+    <w:p>
+      <w:pPr>
+        <w:spacing w:line="240" w:lineRule="auto"/>
+        <w:rPr>
+          <w:rFonts w:ascii="Segoe UI" w:eastAsia="Times New Roman" w:hAnsi="Segoe UI" w:cs="Segoe UI"/>
+          <w:color w:val="24292E"/>
+          <w:lang w:eastAsia="en-AU"/>
+        </w:rPr>
+      </w:pPr>
+      <w:r>
+        <w:rPr>
+          <w:rFonts w:ascii="Segoe UI" w:eastAsia="Times New Roman" w:hAnsi="Segoe UI" w:cs="Segoe UI"/>
+          <w:color w:val="24292E"/>
+          <w:lang w:eastAsia="en-AU"/>
+        </w:rPr>
+        <w:t>Once the cleaning of the data was finalised</w:t>
       </w:r>
       <w:r>
         <w:rPr>
@@ -1024,75 +1504,7 @@
           <w:color w:val="24292E"/>
           <w:lang w:eastAsia="en-AU"/>
         </w:rPr>
-        <w:t xml:space="preserve"> the data</w:t>
-      </w:r>
-      <w:r>
-        <w:rPr>
-          <w:rFonts w:ascii="Segoe UI" w:eastAsia="Times New Roman" w:hAnsi="Segoe UI" w:cs="Segoe UI"/>
-          <w:color w:val="24292E"/>
-          <w:lang w:eastAsia="en-AU"/>
-        </w:rPr>
-        <w:t xml:space="preserve"> files</w:t>
-      </w:r>
-      <w:r>
-        <w:rPr>
-          <w:rFonts w:ascii="Segoe UI" w:eastAsia="Times New Roman" w:hAnsi="Segoe UI" w:cs="Segoe UI"/>
-          <w:color w:val="24292E"/>
-          <w:lang w:eastAsia="en-AU"/>
-        </w:rPr>
-        <w:t xml:space="preserve"> were read in</w:t>
-      </w:r>
-      <w:r>
-        <w:rPr>
-          <w:rFonts w:ascii="Segoe UI" w:eastAsia="Times New Roman" w:hAnsi="Segoe UI" w:cs="Segoe UI"/>
-          <w:color w:val="24292E"/>
-          <w:lang w:eastAsia="en-AU"/>
-        </w:rPr>
-        <w:t xml:space="preserve"> from the aforementioned sources,</w:t>
-      </w:r>
-      <w:r>
-        <w:rPr>
-          <w:rFonts w:ascii="Segoe UI" w:eastAsia="Times New Roman" w:hAnsi="Segoe UI" w:cs="Segoe UI"/>
-          <w:color w:val="24292E"/>
-          <w:lang w:eastAsia="en-AU"/>
-        </w:rPr>
-        <w:t xml:space="preserve"> </w:t>
-      </w:r>
-      <w:r>
-        <w:rPr>
-          <w:rFonts w:ascii="Segoe UI" w:eastAsia="Times New Roman" w:hAnsi="Segoe UI" w:cs="Segoe UI"/>
-          <w:color w:val="24292E"/>
-          <w:lang w:eastAsia="en-AU"/>
-        </w:rPr>
-        <w:t xml:space="preserve">using the </w:t>
-      </w:r>
-      <w:proofErr w:type="spellStart"/>
-      <w:proofErr w:type="gramStart"/>
-      <w:r>
-        <w:rPr>
-          <w:rFonts w:ascii="Segoe UI" w:eastAsia="Times New Roman" w:hAnsi="Segoe UI" w:cs="Segoe UI"/>
-          <w:color w:val="24292E"/>
-          <w:lang w:eastAsia="en-AU"/>
-        </w:rPr>
-        <w:t>pd.read</w:t>
-      </w:r>
-      <w:proofErr w:type="gramEnd"/>
-      <w:r>
-        <w:rPr>
-          <w:rFonts w:ascii="Segoe UI" w:eastAsia="Times New Roman" w:hAnsi="Segoe UI" w:cs="Segoe UI"/>
-          <w:color w:val="24292E"/>
-          <w:lang w:eastAsia="en-AU"/>
-        </w:rPr>
-        <w:t>_csv</w:t>
-      </w:r>
-      <w:proofErr w:type="spellEnd"/>
-      <w:r>
-        <w:rPr>
-          <w:rFonts w:ascii="Segoe UI" w:eastAsia="Times New Roman" w:hAnsi="Segoe UI" w:cs="Segoe UI"/>
-          <w:color w:val="24292E"/>
-          <w:lang w:eastAsia="en-AU"/>
-        </w:rPr>
-        <w:t xml:space="preserve"> from pandas.</w:t>
+        <w:t xml:space="preserve"> the dataframe was saved to a CSV file.</w:t>
       </w:r>
     </w:p>
     <w:p>
@@ -1104,538 +1516,40 @@
           <w:lang w:eastAsia="en-AU"/>
         </w:rPr>
       </w:pPr>
-      <w:r>
-        <w:rPr>
-          <w:rFonts w:ascii="Segoe UI" w:eastAsia="Times New Roman" w:hAnsi="Segoe UI" w:cs="Segoe UI"/>
-          <w:color w:val="24292E"/>
-          <w:lang w:eastAsia="en-AU"/>
-        </w:rPr>
-        <w:t xml:space="preserve">The </w:t>
-      </w:r>
-      <w:r>
-        <w:rPr>
-          <w:rFonts w:ascii="Segoe UI" w:eastAsia="Times New Roman" w:hAnsi="Segoe UI" w:cs="Segoe UI"/>
-          <w:color w:val="24292E"/>
-          <w:lang w:eastAsia="en-AU"/>
-        </w:rPr>
-        <w:t>CSV</w:t>
-      </w:r>
-      <w:r>
-        <w:rPr>
-          <w:rFonts w:ascii="Segoe UI" w:eastAsia="Times New Roman" w:hAnsi="Segoe UI" w:cs="Segoe UI"/>
-          <w:color w:val="24292E"/>
-          <w:lang w:eastAsia="en-AU"/>
-        </w:rPr>
-        <w:t xml:space="preserve"> files can be found in the folder Resources.</w:t>
-      </w:r>
-    </w:p>
-    <w:p>
-      <w:pPr>
-        <w:spacing w:line="240" w:lineRule="auto"/>
-        <w:rPr>
-          <w:rFonts w:ascii="Segoe UI" w:eastAsia="Times New Roman" w:hAnsi="Segoe UI" w:cs="Segoe UI"/>
-          <w:color w:val="24292E"/>
-          <w:lang w:eastAsia="en-AU"/>
-        </w:rPr>
-      </w:pPr>
-      <w:r>
-        <w:rPr>
-          <w:rFonts w:ascii="Segoe UI" w:eastAsia="Times New Roman" w:hAnsi="Segoe UI" w:cs="Segoe UI"/>
-          <w:color w:val="24292E"/>
-          <w:lang w:eastAsia="en-AU"/>
-        </w:rPr>
-        <w:t>After</w:t>
-      </w:r>
-      <w:r>
-        <w:rPr>
-          <w:rFonts w:ascii="Segoe UI" w:eastAsia="Times New Roman" w:hAnsi="Segoe UI" w:cs="Segoe UI"/>
-          <w:color w:val="24292E"/>
-          <w:lang w:eastAsia="en-AU"/>
-        </w:rPr>
-        <w:t xml:space="preserve"> reading in the data files which were CSV, the process of converting the</w:t>
-      </w:r>
-      <w:r>
-        <w:rPr>
-          <w:rFonts w:ascii="Segoe UI" w:eastAsia="Times New Roman" w:hAnsi="Segoe UI" w:cs="Segoe UI"/>
-          <w:color w:val="24292E"/>
-          <w:lang w:eastAsia="en-AU"/>
-        </w:rPr>
-        <w:t xml:space="preserve"> data</w:t>
-      </w:r>
-      <w:r>
-        <w:rPr>
-          <w:rFonts w:ascii="Segoe UI" w:eastAsia="Times New Roman" w:hAnsi="Segoe UI" w:cs="Segoe UI"/>
-          <w:color w:val="24292E"/>
-          <w:lang w:eastAsia="en-AU"/>
-        </w:rPr>
-        <w:t xml:space="preserve"> </w:t>
-      </w:r>
-      <w:r>
-        <w:rPr>
-          <w:rFonts w:ascii="Segoe UI" w:eastAsia="Times New Roman" w:hAnsi="Segoe UI" w:cs="Segoe UI"/>
-          <w:color w:val="24292E"/>
-          <w:lang w:eastAsia="en-AU"/>
-        </w:rPr>
-        <w:t>in</w:t>
-      </w:r>
-      <w:r>
-        <w:rPr>
-          <w:rFonts w:ascii="Segoe UI" w:eastAsia="Times New Roman" w:hAnsi="Segoe UI" w:cs="Segoe UI"/>
-          <w:color w:val="24292E"/>
-          <w:lang w:eastAsia="en-AU"/>
-        </w:rPr>
-        <w:t>to data frames commenced.</w:t>
-      </w:r>
-      <w:r>
-        <w:rPr>
-          <w:rFonts w:ascii="Segoe UI" w:eastAsia="Times New Roman" w:hAnsi="Segoe UI" w:cs="Segoe UI"/>
-          <w:color w:val="24292E"/>
-          <w:lang w:eastAsia="en-AU"/>
-        </w:rPr>
-        <w:t xml:space="preserve"> </w:t>
-      </w:r>
-    </w:p>
-    <w:p>
-      <w:pPr>
-        <w:spacing w:line="240" w:lineRule="auto"/>
-        <w:rPr>
-          <w:rFonts w:ascii="Segoe UI" w:eastAsia="Times New Roman" w:hAnsi="Segoe UI" w:cs="Segoe UI"/>
-          <w:color w:val="24292E"/>
-          <w:lang w:eastAsia="en-AU"/>
-        </w:rPr>
-      </w:pPr>
-      <w:r>
-        <w:rPr>
-          <w:rFonts w:ascii="Segoe UI" w:eastAsia="Times New Roman" w:hAnsi="Segoe UI" w:cs="Segoe UI"/>
-          <w:color w:val="24292E"/>
-          <w:lang w:eastAsia="en-AU"/>
-        </w:rPr>
-        <w:t xml:space="preserve">Now that the data was in </w:t>
-      </w:r>
-      <w:r>
-        <w:rPr>
-          <w:rFonts w:ascii="Segoe UI" w:eastAsia="Times New Roman" w:hAnsi="Segoe UI" w:cs="Segoe UI"/>
-          <w:color w:val="24292E"/>
-          <w:lang w:eastAsia="en-AU"/>
-        </w:rPr>
-        <w:t>data frames, the data cleaning process</w:t>
-      </w:r>
-      <w:r>
-        <w:rPr>
-          <w:rFonts w:ascii="Segoe UI" w:eastAsia="Times New Roman" w:hAnsi="Segoe UI" w:cs="Segoe UI"/>
-          <w:color w:val="24292E"/>
-          <w:lang w:eastAsia="en-AU"/>
-        </w:rPr>
-        <w:t xml:space="preserve"> was undertaken</w:t>
-      </w:r>
-      <w:r>
-        <w:rPr>
-          <w:rFonts w:ascii="Segoe UI" w:eastAsia="Times New Roman" w:hAnsi="Segoe UI" w:cs="Segoe UI"/>
-          <w:color w:val="24292E"/>
-          <w:lang w:eastAsia="en-AU"/>
-        </w:rPr>
-        <w:t xml:space="preserve">. </w:t>
-      </w:r>
-      <w:r>
-        <w:rPr>
-          <w:rFonts w:ascii="Segoe UI" w:eastAsia="Times New Roman" w:hAnsi="Segoe UI" w:cs="Segoe UI"/>
-          <w:color w:val="24292E"/>
-          <w:lang w:eastAsia="en-AU"/>
-        </w:rPr>
-        <w:t>Two</w:t>
-      </w:r>
-      <w:r>
-        <w:rPr>
-          <w:rFonts w:ascii="Segoe UI" w:eastAsia="Times New Roman" w:hAnsi="Segoe UI" w:cs="Segoe UI"/>
-          <w:color w:val="24292E"/>
-          <w:lang w:eastAsia="en-AU"/>
-        </w:rPr>
-        <w:t xml:space="preserve"> of our datasets </w:t>
-      </w:r>
-      <w:r>
-        <w:rPr>
-          <w:rFonts w:ascii="Segoe UI" w:eastAsia="Times New Roman" w:hAnsi="Segoe UI" w:cs="Segoe UI"/>
-          <w:color w:val="24292E"/>
-          <w:lang w:eastAsia="en-AU"/>
-        </w:rPr>
-        <w:t>had null values</w:t>
-      </w:r>
-      <w:r>
-        <w:rPr>
-          <w:rFonts w:ascii="Segoe UI" w:eastAsia="Times New Roman" w:hAnsi="Segoe UI" w:cs="Segoe UI"/>
-          <w:color w:val="24292E"/>
-          <w:lang w:eastAsia="en-AU"/>
-        </w:rPr>
-        <w:t xml:space="preserve"> upon download</w:t>
-      </w:r>
-      <w:r>
-        <w:rPr>
-          <w:rFonts w:ascii="Segoe UI" w:eastAsia="Times New Roman" w:hAnsi="Segoe UI" w:cs="Segoe UI"/>
-          <w:color w:val="24292E"/>
-          <w:lang w:eastAsia="en-AU"/>
-        </w:rPr>
-        <w:t xml:space="preserve"> and one </w:t>
-      </w:r>
-      <w:proofErr w:type="gramStart"/>
-      <w:r>
-        <w:rPr>
-          <w:rFonts w:ascii="Segoe UI" w:eastAsia="Times New Roman" w:hAnsi="Segoe UI" w:cs="Segoe UI"/>
-          <w:color w:val="24292E"/>
-          <w:lang w:eastAsia="en-AU"/>
-        </w:rPr>
-        <w:t>didn’t</w:t>
-      </w:r>
-      <w:proofErr w:type="gramEnd"/>
-      <w:r>
-        <w:rPr>
-          <w:rFonts w:ascii="Segoe UI" w:eastAsia="Times New Roman" w:hAnsi="Segoe UI" w:cs="Segoe UI"/>
-          <w:color w:val="24292E"/>
-          <w:lang w:eastAsia="en-AU"/>
-        </w:rPr>
-        <w:t xml:space="preserve"> (</w:t>
-      </w:r>
-      <w:proofErr w:type="spellStart"/>
-      <w:r>
-        <w:rPr>
-          <w:rFonts w:ascii="Segoe UI" w:eastAsia="Times New Roman" w:hAnsi="Segoe UI" w:cs="Segoe UI"/>
-          <w:color w:val="24292E"/>
-          <w:lang w:eastAsia="en-AU"/>
-        </w:rPr>
-        <w:t>Crash_Information_cleaned</w:t>
-      </w:r>
-      <w:proofErr w:type="spellEnd"/>
-      <w:r>
-        <w:rPr>
-          <w:rFonts w:ascii="Segoe UI" w:eastAsia="Times New Roman" w:hAnsi="Segoe UI" w:cs="Segoe UI"/>
-          <w:color w:val="24292E"/>
-          <w:lang w:eastAsia="en-AU"/>
-        </w:rPr>
-        <w:t>)</w:t>
-      </w:r>
-      <w:r>
-        <w:rPr>
-          <w:rFonts w:ascii="Segoe UI" w:eastAsia="Times New Roman" w:hAnsi="Segoe UI" w:cs="Segoe UI"/>
-          <w:color w:val="24292E"/>
-          <w:lang w:eastAsia="en-AU"/>
-        </w:rPr>
-        <w:t>.</w:t>
-      </w:r>
-    </w:p>
-    <w:p>
-      <w:pPr>
-        <w:spacing w:line="240" w:lineRule="auto"/>
-        <w:rPr>
-          <w:rFonts w:ascii="Segoe UI" w:eastAsia="Times New Roman" w:hAnsi="Segoe UI" w:cs="Segoe UI"/>
-          <w:color w:val="24292E"/>
-          <w:lang w:eastAsia="en-AU"/>
-        </w:rPr>
-      </w:pPr>
-      <w:r>
-        <w:rPr>
-          <w:rFonts w:ascii="Segoe UI" w:eastAsia="Times New Roman" w:hAnsi="Segoe UI" w:cs="Segoe UI"/>
-          <w:color w:val="24292E"/>
-          <w:lang w:eastAsia="en-AU"/>
-        </w:rPr>
-        <w:t xml:space="preserve">The data we were focussing on was for Western Australia only.  The column ‘State’ was </w:t>
-      </w:r>
-      <w:proofErr w:type="gramStart"/>
-      <w:r>
-        <w:rPr>
-          <w:rFonts w:ascii="Segoe UI" w:eastAsia="Times New Roman" w:hAnsi="Segoe UI" w:cs="Segoe UI"/>
-          <w:color w:val="24292E"/>
-          <w:lang w:eastAsia="en-AU"/>
-        </w:rPr>
-        <w:t>filter</w:t>
-      </w:r>
-      <w:proofErr w:type="gramEnd"/>
-      <w:r>
-        <w:rPr>
-          <w:rFonts w:ascii="Segoe UI" w:eastAsia="Times New Roman" w:hAnsi="Segoe UI" w:cs="Segoe UI"/>
-          <w:color w:val="24292E"/>
-          <w:lang w:eastAsia="en-AU"/>
-        </w:rPr>
-        <w:t xml:space="preserve"> to only display data from WA.</w:t>
-      </w:r>
-    </w:p>
-    <w:p>
-      <w:pPr>
-        <w:spacing w:line="240" w:lineRule="auto"/>
-        <w:rPr>
-          <w:rFonts w:ascii="Segoe UI" w:eastAsia="Times New Roman" w:hAnsi="Segoe UI" w:cs="Segoe UI"/>
-          <w:color w:val="24292E"/>
-          <w:lang w:eastAsia="en-AU"/>
-        </w:rPr>
-      </w:pPr>
-      <w:r>
-        <w:rPr>
-          <w:rFonts w:ascii="Segoe UI" w:eastAsia="Times New Roman" w:hAnsi="Segoe UI" w:cs="Segoe UI"/>
-          <w:color w:val="24292E"/>
-          <w:lang w:eastAsia="en-AU"/>
-        </w:rPr>
-        <w:t>With the data for WA only, the process of specifying the columns that were required could be undertaken and filter out columns o</w:t>
-      </w:r>
-      <w:r>
-        <w:rPr>
-          <w:rFonts w:ascii="Segoe UI" w:eastAsia="Times New Roman" w:hAnsi="Segoe UI" w:cs="Segoe UI"/>
-          <w:color w:val="24292E"/>
-          <w:lang w:eastAsia="en-AU"/>
-        </w:rPr>
-        <w:t>f</w:t>
-      </w:r>
-      <w:r>
-        <w:rPr>
-          <w:rFonts w:ascii="Segoe UI" w:eastAsia="Times New Roman" w:hAnsi="Segoe UI" w:cs="Segoe UI"/>
-          <w:color w:val="24292E"/>
-          <w:lang w:eastAsia="en-AU"/>
-        </w:rPr>
-        <w:t xml:space="preserve"> information that was not required.  </w:t>
-      </w:r>
-    </w:p>
-    <w:p>
-      <w:pPr>
-        <w:spacing w:line="240" w:lineRule="auto"/>
-        <w:rPr>
-          <w:rFonts w:ascii="Segoe UI" w:eastAsia="Times New Roman" w:hAnsi="Segoe UI" w:cs="Segoe UI"/>
-          <w:color w:val="24292E"/>
-          <w:lang w:eastAsia="en-AU"/>
-        </w:rPr>
-      </w:pPr>
-      <w:r>
-        <w:rPr>
-          <w:rFonts w:ascii="Segoe UI" w:eastAsia="Times New Roman" w:hAnsi="Segoe UI" w:cs="Segoe UI"/>
-          <w:color w:val="24292E"/>
-          <w:lang w:eastAsia="en-AU"/>
-        </w:rPr>
-        <w:t>Format</w:t>
-      </w:r>
-      <w:r>
-        <w:rPr>
-          <w:rFonts w:ascii="Segoe UI" w:eastAsia="Times New Roman" w:hAnsi="Segoe UI" w:cs="Segoe UI"/>
-          <w:color w:val="24292E"/>
-          <w:lang w:eastAsia="en-AU"/>
-        </w:rPr>
-        <w:t>ting</w:t>
-      </w:r>
-      <w:r>
-        <w:rPr>
-          <w:rFonts w:ascii="Segoe UI" w:eastAsia="Times New Roman" w:hAnsi="Segoe UI" w:cs="Segoe UI"/>
-          <w:color w:val="24292E"/>
-          <w:lang w:eastAsia="en-AU"/>
-        </w:rPr>
-        <w:t xml:space="preserve"> column names and headers, the original header row from the imported dataset</w:t>
-      </w:r>
-      <w:r>
-        <w:rPr>
-          <w:rFonts w:ascii="Segoe UI" w:eastAsia="Times New Roman" w:hAnsi="Segoe UI" w:cs="Segoe UI"/>
-          <w:color w:val="24292E"/>
-          <w:lang w:eastAsia="en-AU"/>
-        </w:rPr>
-        <w:t xml:space="preserve"> was renamed</w:t>
-      </w:r>
-      <w:r>
-        <w:rPr>
-          <w:rFonts w:ascii="Segoe UI" w:eastAsia="Times New Roman" w:hAnsi="Segoe UI" w:cs="Segoe UI"/>
-          <w:color w:val="24292E"/>
-          <w:lang w:eastAsia="en-AU"/>
-        </w:rPr>
-        <w:t xml:space="preserve">.  The </w:t>
-      </w:r>
-      <w:r>
-        <w:rPr>
-          <w:rFonts w:ascii="Segoe UI" w:eastAsia="Times New Roman" w:hAnsi="Segoe UI" w:cs="Segoe UI"/>
-          <w:color w:val="24292E"/>
-          <w:lang w:eastAsia="en-AU"/>
-        </w:rPr>
-        <w:t xml:space="preserve">renaming </w:t>
-      </w:r>
-      <w:r>
-        <w:rPr>
-          <w:rFonts w:ascii="Segoe UI" w:eastAsia="Times New Roman" w:hAnsi="Segoe UI" w:cs="Segoe UI"/>
-          <w:color w:val="24292E"/>
-          <w:lang w:eastAsia="en-AU"/>
-        </w:rPr>
-        <w:t xml:space="preserve">was to get the </w:t>
-      </w:r>
-      <w:r>
-        <w:rPr>
-          <w:rFonts w:ascii="Segoe UI" w:eastAsia="Times New Roman" w:hAnsi="Segoe UI" w:cs="Segoe UI"/>
-          <w:color w:val="24292E"/>
-          <w:lang w:eastAsia="en-AU"/>
-        </w:rPr>
-        <w:t xml:space="preserve">columns to match column names created in our SQL database. </w:t>
-      </w:r>
-      <w:r>
-        <w:rPr>
-          <w:rFonts w:ascii="Segoe UI" w:eastAsia="Times New Roman" w:hAnsi="Segoe UI" w:cs="Segoe UI"/>
-          <w:color w:val="24292E"/>
-          <w:lang w:eastAsia="en-AU"/>
-        </w:rPr>
-        <w:t xml:space="preserve"> </w:t>
-      </w:r>
-    </w:p>
-    <w:p>
-      <w:pPr>
-        <w:spacing w:line="240" w:lineRule="auto"/>
-        <w:rPr>
-          <w:rFonts w:ascii="Segoe UI" w:eastAsia="Times New Roman" w:hAnsi="Segoe UI" w:cs="Segoe UI"/>
-          <w:color w:val="24292E"/>
-          <w:lang w:eastAsia="en-AU"/>
-        </w:rPr>
-      </w:pPr>
-      <w:r>
-        <w:rPr>
-          <w:rFonts w:ascii="Segoe UI" w:eastAsia="Times New Roman" w:hAnsi="Segoe UI" w:cs="Segoe UI"/>
-          <w:color w:val="24292E"/>
-          <w:lang w:eastAsia="en-AU"/>
-        </w:rPr>
-        <w:t>The rows that contained null values were not removed,</w:t>
-      </w:r>
-      <w:r>
-        <w:rPr>
-          <w:rFonts w:ascii="Segoe UI" w:eastAsia="Times New Roman" w:hAnsi="Segoe UI" w:cs="Segoe UI"/>
-          <w:color w:val="24292E"/>
-          <w:lang w:eastAsia="en-AU"/>
-        </w:rPr>
-        <w:t xml:space="preserve"> </w:t>
-      </w:r>
-      <w:r>
-        <w:rPr>
-          <w:rFonts w:ascii="Segoe UI" w:eastAsia="Times New Roman" w:hAnsi="Segoe UI" w:cs="Segoe UI"/>
-          <w:color w:val="24292E"/>
-          <w:lang w:eastAsia="en-AU"/>
-        </w:rPr>
-        <w:t xml:space="preserve">however rows that </w:t>
-      </w:r>
-      <w:r>
-        <w:rPr>
-          <w:rFonts w:ascii="Segoe UI" w:eastAsia="Times New Roman" w:hAnsi="Segoe UI" w:cs="Segoe UI"/>
-          <w:color w:val="24292E"/>
-          <w:lang w:eastAsia="en-AU"/>
-        </w:rPr>
-        <w:t>contain</w:t>
-      </w:r>
-      <w:r>
-        <w:rPr>
-          <w:rFonts w:ascii="Segoe UI" w:eastAsia="Times New Roman" w:hAnsi="Segoe UI" w:cs="Segoe UI"/>
-          <w:color w:val="24292E"/>
-          <w:lang w:eastAsia="en-AU"/>
-        </w:rPr>
-        <w:t>ed</w:t>
-      </w:r>
-      <w:r>
-        <w:rPr>
-          <w:rFonts w:ascii="Segoe UI" w:eastAsia="Times New Roman" w:hAnsi="Segoe UI" w:cs="Segoe UI"/>
-          <w:color w:val="24292E"/>
-          <w:lang w:eastAsia="en-AU"/>
-        </w:rPr>
-        <w:t xml:space="preserve"> null values </w:t>
-      </w:r>
-      <w:r>
-        <w:rPr>
-          <w:rFonts w:ascii="Segoe UI" w:eastAsia="Times New Roman" w:hAnsi="Segoe UI" w:cs="Segoe UI"/>
-          <w:color w:val="24292E"/>
-          <w:lang w:eastAsia="en-AU"/>
-        </w:rPr>
-        <w:t xml:space="preserve">were replaced with </w:t>
-      </w:r>
-      <w:r>
-        <w:rPr>
-          <w:rFonts w:ascii="Segoe UI" w:eastAsia="Times New Roman" w:hAnsi="Segoe UI" w:cs="Segoe UI"/>
-          <w:color w:val="24292E"/>
-          <w:lang w:eastAsia="en-AU"/>
-        </w:rPr>
-        <w:t xml:space="preserve">a string value of </w:t>
-      </w:r>
-      <w:r>
-        <w:rPr>
-          <w:rFonts w:ascii="Segoe UI" w:eastAsia="Times New Roman" w:hAnsi="Segoe UI" w:cs="Segoe UI"/>
-          <w:color w:val="24292E"/>
-          <w:lang w:eastAsia="en-AU"/>
-        </w:rPr>
-        <w:t>‘unknown’ value.</w:t>
-      </w:r>
-    </w:p>
-    <w:p>
-      <w:pPr>
-        <w:spacing w:line="240" w:lineRule="auto"/>
-        <w:rPr>
-          <w:rFonts w:ascii="Segoe UI" w:eastAsia="Times New Roman" w:hAnsi="Segoe UI" w:cs="Segoe UI"/>
-          <w:color w:val="24292E"/>
-          <w:lang w:eastAsia="en-AU"/>
-        </w:rPr>
-      </w:pPr>
-      <w:r>
-        <w:rPr>
-          <w:rFonts w:ascii="Segoe UI" w:eastAsia="Times New Roman" w:hAnsi="Segoe UI" w:cs="Segoe UI"/>
-          <w:color w:val="24292E"/>
-          <w:lang w:eastAsia="en-AU"/>
-        </w:rPr>
-        <w:t xml:space="preserve">Once the cleaning of the data was finalised the </w:t>
-      </w:r>
-      <w:proofErr w:type="spellStart"/>
-      <w:r>
-        <w:rPr>
-          <w:rFonts w:ascii="Segoe UI" w:eastAsia="Times New Roman" w:hAnsi="Segoe UI" w:cs="Segoe UI"/>
-          <w:color w:val="24292E"/>
-          <w:lang w:eastAsia="en-AU"/>
-        </w:rPr>
-        <w:t>dataframe</w:t>
-      </w:r>
-      <w:proofErr w:type="spellEnd"/>
-      <w:r>
-        <w:rPr>
-          <w:rFonts w:ascii="Segoe UI" w:eastAsia="Times New Roman" w:hAnsi="Segoe UI" w:cs="Segoe UI"/>
-          <w:color w:val="24292E"/>
-          <w:lang w:eastAsia="en-AU"/>
-        </w:rPr>
-        <w:t xml:space="preserve"> was saved to a CSV file.</w:t>
-      </w:r>
-    </w:p>
-    <w:p>
-      <w:pPr>
-        <w:spacing w:line="240" w:lineRule="auto"/>
-        <w:rPr>
-          <w:rFonts w:ascii="Segoe UI" w:eastAsia="Times New Roman" w:hAnsi="Segoe UI" w:cs="Segoe UI"/>
-          <w:color w:val="24292E"/>
-          <w:lang w:eastAsia="en-AU"/>
-        </w:rPr>
-      </w:pPr>
-    </w:p>
-    <w:p>
-      <w:pPr>
-        <w:rPr>
-          <w:rFonts w:ascii="Segoe UI" w:eastAsia="Times New Roman" w:hAnsi="Segoe UI" w:cs="Segoe UI"/>
-          <w:color w:val="24292E"/>
-          <w:lang w:eastAsia="en-AU"/>
-        </w:rPr>
-      </w:pPr>
-      <w:r>
-        <w:rPr>
-          <w:rFonts w:ascii="Segoe UI" w:eastAsia="Times New Roman" w:hAnsi="Segoe UI" w:cs="Segoe UI"/>
-          <w:color w:val="24292E"/>
-          <w:lang w:eastAsia="en-AU"/>
-        </w:rPr>
-        <w:t xml:space="preserve">The queries to create the tables can be found in </w:t>
-      </w:r>
-      <w:proofErr w:type="spellStart"/>
-      <w:r>
-        <w:rPr>
-          <w:rFonts w:ascii="Segoe UI" w:eastAsia="Times New Roman" w:hAnsi="Segoe UI" w:cs="Segoe UI"/>
-          <w:color w:val="24292E"/>
-          <w:lang w:eastAsia="en-AU"/>
-        </w:rPr>
-        <w:t>sql</w:t>
-      </w:r>
-      <w:proofErr w:type="spellEnd"/>
-      <w:r>
-        <w:rPr>
-          <w:rFonts w:ascii="Segoe UI" w:eastAsia="Times New Roman" w:hAnsi="Segoe UI" w:cs="Segoe UI"/>
-          <w:color w:val="24292E"/>
-          <w:lang w:eastAsia="en-AU"/>
-        </w:rPr>
-        <w:t xml:space="preserve"> file: </w:t>
-      </w:r>
-      <w:proofErr w:type="spellStart"/>
+    </w:p>
+    <w:p>
+      <w:pPr>
+        <w:rPr>
+          <w:rFonts w:ascii="Segoe UI" w:hAnsi="Segoe UI" w:cs="Segoe UI"/>
+          <w:sz w:val="32"/>
+          <w:szCs w:val="32"/>
+        </w:rPr>
+      </w:pPr>
+      <w:r>
+        <w:rPr>
+          <w:rFonts w:ascii="Segoe UI" w:hAnsi="Segoe UI" w:cs="Segoe UI"/>
+          <w:sz w:val="32"/>
+          <w:szCs w:val="32"/>
+        </w:rPr>
+        <w:t>Load</w:t>
+      </w:r>
+    </w:p>
+    <w:p>
+      <w:pPr>
+        <w:rPr>
+          <w:rFonts w:ascii="Segoe UI" w:eastAsia="Times New Roman" w:hAnsi="Segoe UI" w:cs="Segoe UI"/>
+          <w:color w:val="24292E"/>
+          <w:lang w:eastAsia="en-AU"/>
+        </w:rPr>
+      </w:pPr>
+      <w:r>
+        <w:rPr>
+          <w:rFonts w:ascii="Segoe UI" w:eastAsia="Times New Roman" w:hAnsi="Segoe UI" w:cs="Segoe UI"/>
+          <w:color w:val="24292E"/>
+          <w:lang w:eastAsia="en-AU"/>
+        </w:rPr>
+        <w:t xml:space="preserve">The queries to create the tables can be found in sql file: </w:t>
+      </w:r>
       <w:r>
         <w:rPr>
           <w:rFonts w:ascii="Segoe UI" w:eastAsia="Times New Roman" w:hAnsi="Segoe UI" w:cs="Segoe UI"/>
@@ -1644,22 +1558,22 @@
         </w:rPr>
         <w:t>fatal_crashes.sql</w:t>
       </w:r>
-      <w:proofErr w:type="spellEnd"/>
-    </w:p>
-    <w:p>
-      <w:pPr>
-        <w:rPr>
-          <w:rFonts w:ascii="Segoe UI" w:eastAsia="Times New Roman" w:hAnsi="Segoe UI" w:cs="Segoe UI"/>
-          <w:color w:val="24292E"/>
-          <w:lang w:eastAsia="en-AU"/>
-        </w:rPr>
-      </w:pPr>
-      <w:r>
-        <w:rPr>
-          <w:rFonts w:ascii="Segoe UI" w:eastAsia="Times New Roman" w:hAnsi="Segoe UI" w:cs="Segoe UI"/>
-          <w:color w:val="24292E"/>
-          <w:lang w:eastAsia="en-AU"/>
-        </w:rPr>
+    </w:p>
+    <w:p>
+      <w:pPr>
+        <w:rPr>
+          <w:rFonts w:ascii="Segoe UI" w:eastAsia="Times New Roman" w:hAnsi="Segoe UI" w:cs="Segoe UI"/>
+          <w:color w:val="24292E"/>
+          <w:lang w:eastAsia="en-AU"/>
+        </w:rPr>
+      </w:pPr>
+      <w:r>
+        <w:rPr>
+          <w:rFonts w:ascii="Segoe UI" w:eastAsia="Times New Roman" w:hAnsi="Segoe UI" w:cs="Segoe UI"/>
+          <w:color w:val="24292E"/>
+          <w:lang w:eastAsia="en-AU"/>
+        </w:rPr>
+        <w:lastRenderedPageBreak/>
         <w:t>The following process was used to connect,</w:t>
       </w:r>
       <w:r>
@@ -1685,6 +1599,32 @@
           <w:lang w:eastAsia="en-AU"/>
         </w:rPr>
         <w:t>tion to the database:</w:t>
+      </w:r>
+    </w:p>
+    <w:p>
+      <w:pPr>
+        <w:rPr>
+          <w:rFonts w:ascii="Segoe UI" w:hAnsi="Segoe UI" w:cs="Segoe UI"/>
+          <w:sz w:val="32"/>
+          <w:szCs w:val="32"/>
+        </w:rPr>
+      </w:pPr>
+    </w:p>
+    <w:p>
+      <w:pPr>
+        <w:rPr>
+          <w:rFonts w:ascii="Segoe UI" w:hAnsi="Segoe UI" w:cs="Segoe UI"/>
+          <w:sz w:val="32"/>
+          <w:szCs w:val="32"/>
+        </w:rPr>
+      </w:pPr>
+      <w:r>
+        <w:rPr>
+          <w:rFonts w:ascii="Segoe UI" w:hAnsi="Segoe UI" w:cs="Segoe UI"/>
+          <w:sz w:val="32"/>
+          <w:szCs w:val="32"/>
+        </w:rPr>
+        <w:t>Further investigations/data</w:t>
       </w:r>
     </w:p>
     <w:p>
@@ -2470,6 +2410,17 @@
       <w:u w:val="single"/>
     </w:rPr>
   </w:style>
+  <w:style w:type="character" w:styleId="Strong">
+    <w:name w:val="Strong"/>
+    <w:basedOn w:val="DefaultParagraphFont"/>
+    <w:uiPriority w:val="22"/>
+    <w:qFormat/>
+    <w:rsid w:val="00166FD7"/>
+    <w:rPr>
+      <w:b/>
+      <w:bCs/>
+    </w:rPr>
+  </w:style>
 </w:styles>
 </file>
 

</xml_diff>